<commit_message>
added resume as pdf
</commit_message>
<xml_diff>
--- a/public/RD_Resume.docx
+++ b/public/RD_Resume.docx
@@ -1,6 +1,6 @@
 
 <file path=word/document.xml><?xml version="1.0" encoding="utf-8"?>
-<w:document xmlns:wpc="http://schemas.microsoft.com/office/word/2010/wordprocessingCanvas" xmlns:cx="http://schemas.microsoft.com/office/drawing/2014/chartex" xmlns:cx1="http://schemas.microsoft.com/office/drawing/2015/9/8/chartex" xmlns:cx2="http://schemas.microsoft.com/office/drawing/2015/10/21/chartex" xmlns:cx3="http://schemas.microsoft.com/office/drawing/2016/5/9/chartex" xmlns:cx4="http://schemas.microsoft.com/office/drawing/2016/5/10/chartex" xmlns:cx5="http://schemas.microsoft.com/office/drawing/2016/5/11/chartex" xmlns:cx6="http://schemas.microsoft.com/office/drawing/2016/5/12/chartex" xmlns:cx7="http://schemas.microsoft.com/office/drawing/2016/5/13/chartex" xmlns:cx8="http://schemas.microsoft.com/office/drawing/2016/5/14/chartex" xmlns:mc="http://schemas.openxmlformats.org/markup-compatibility/2006" xmlns:aink="http://schemas.microsoft.com/office/drawing/2016/ink" xmlns:am3d="http://schemas.microsoft.com/office/drawing/2017/model3d" xmlns:o="urn:schemas-microsoft-com:office:office" xmlns:oel="http://schemas.microsoft.com/office/2019/extlst" xmlns:r="http://schemas.openxmlformats.org/officeDocument/2006/relationships" xmlns:m="http://schemas.openxmlformats.org/officeDocument/2006/math" xmlns:v="urn:schemas-microsoft-com:vml" xmlns:wp14="http://schemas.microsoft.com/office/word/2010/wordprocessingDrawing" xmlns:wp="http://schemas.openxmlformats.org/drawingml/2006/wordprocessingDrawing" xmlns:w10="urn:schemas-microsoft-com:office:word" xmlns:w="http://schemas.openxmlformats.org/wordprocessingml/2006/main" xmlns:w14="http://schemas.microsoft.com/office/word/2010/wordml" xmlns:w15="http://schemas.microsoft.com/office/word/2012/wordml" xmlns:w16cex="http://schemas.microsoft.com/office/word/2018/wordml/cex" xmlns:w16cid="http://schemas.microsoft.com/office/word/2016/wordml/cid" xmlns:w16="http://schemas.microsoft.com/office/word/2018/wordml" xmlns:w16du="http://schemas.microsoft.com/office/word/2023/wordml/word16du" xmlns:w16sdtdh="http://schemas.microsoft.com/office/word/2020/wordml/sdtdatahash" xmlns:w16se="http://schemas.microsoft.com/office/word/2015/wordml/symex" xmlns:wpg="http://schemas.microsoft.com/office/word/2010/wordprocessingGroup" xmlns:wpi="http://schemas.microsoft.com/office/word/2010/wordprocessingInk" xmlns:wne="http://schemas.microsoft.com/office/word/2006/wordml" xmlns:wps="http://schemas.microsoft.com/office/word/2010/wordprocessingShape" mc:Ignorable="w14 w15 w16se w16cid w16 w16cex w16sdtdh wp14">
+<w:document xmlns:wpc="http://schemas.microsoft.com/office/word/2010/wordprocessingCanvas" xmlns:cx="http://schemas.microsoft.com/office/drawing/2014/chartex" xmlns:cx1="http://schemas.microsoft.com/office/drawing/2015/9/8/chartex" xmlns:cx2="http://schemas.microsoft.com/office/drawing/2015/10/21/chartex" xmlns:cx3="http://schemas.microsoft.com/office/drawing/2016/5/9/chartex" xmlns:cx4="http://schemas.microsoft.com/office/drawing/2016/5/10/chartex" xmlns:cx5="http://schemas.microsoft.com/office/drawing/2016/5/11/chartex" xmlns:cx6="http://schemas.microsoft.com/office/drawing/2016/5/12/chartex" xmlns:cx7="http://schemas.microsoft.com/office/drawing/2016/5/13/chartex" xmlns:cx8="http://schemas.microsoft.com/office/drawing/2016/5/14/chartex" xmlns:mc="http://schemas.openxmlformats.org/markup-compatibility/2006" xmlns:aink="http://schemas.microsoft.com/office/drawing/2016/ink" xmlns:am3d="http://schemas.microsoft.com/office/drawing/2017/model3d" xmlns:o="urn:schemas-microsoft-com:office:office" xmlns:oel="http://schemas.microsoft.com/office/2019/extlst" xmlns:r="http://schemas.openxmlformats.org/officeDocument/2006/relationships" xmlns:m="http://schemas.openxmlformats.org/officeDocument/2006/math" xmlns:v="urn:schemas-microsoft-com:vml" xmlns:wp14="http://schemas.microsoft.com/office/word/2010/wordprocessingDrawing" xmlns:wp="http://schemas.openxmlformats.org/drawingml/2006/wordprocessingDrawing" xmlns:w10="urn:schemas-microsoft-com:office:word" xmlns:w="http://schemas.openxmlformats.org/wordprocessingml/2006/main" xmlns:w14="http://schemas.microsoft.com/office/word/2010/wordml" xmlns:w15="http://schemas.microsoft.com/office/word/2012/wordml" xmlns:w16cex="http://schemas.microsoft.com/office/word/2018/wordml/cex" xmlns:w16cid="http://schemas.microsoft.com/office/word/2016/wordml/cid" xmlns:w16="http://schemas.microsoft.com/office/word/2018/wordml" xmlns:w16sdtdh="http://schemas.microsoft.com/office/word/2020/wordml/sdtdatahash" xmlns:w16se="http://schemas.microsoft.com/office/word/2015/wordml/symex" xmlns:wpg="http://schemas.microsoft.com/office/word/2010/wordprocessingGroup" xmlns:wpi="http://schemas.microsoft.com/office/word/2010/wordprocessingInk" xmlns:wne="http://schemas.microsoft.com/office/word/2006/wordml" xmlns:wps="http://schemas.microsoft.com/office/word/2010/wordprocessingShape" mc:Ignorable="w14 w15 w16se w16cid w16 w16cex w16sdtdh wp14">
   <w:body>
     <w:p>
       <w:pPr>
@@ -414,7 +414,8 @@
           </w:p>
           <w:p>
             <w:pPr>
-              <w:pStyle w:val="divdocumentsectiongapdiv"/>
+              <w:pStyle w:val="divdocumentsectiontitle"/>
+              <w:spacing w:line="440" w:lineRule="atLeast"/>
               <w:rPr>
                 <w:rStyle w:val="divdocumentleft-box"/>
                 <w:rFonts w:ascii="Century Gothic" w:eastAsia="Century Gothic" w:hAnsi="Century Gothic" w:cs="Century Gothic"/>
@@ -433,6 +434,693 @@
               </w:rPr>
               <w:t> </w:t>
             </w:r>
+          </w:p>
+          <w:p>
+            <w:pPr>
+              <w:pStyle w:val="divdocumentsectiontitle"/>
+              <w:spacing w:line="440" w:lineRule="atLeast"/>
+              <w:rPr>
+                <w:rStyle w:val="divdocumentleft-box"/>
+                <w:rFonts w:ascii="Century Gothic" w:eastAsia="Century Gothic" w:hAnsi="Century Gothic" w:cs="Century Gothic"/>
+                <w:b/>
+                <w:bCs/>
+                <w:spacing w:val="0"/>
+              </w:rPr>
+            </w:pPr>
+            <w:r>
+              <w:rPr>
+                <w:rStyle w:val="divdocumentleft-box"/>
+                <w:rFonts w:ascii="Century Gothic" w:eastAsia="Century Gothic" w:hAnsi="Century Gothic" w:cs="Century Gothic"/>
+                <w:b/>
+                <w:bCs/>
+                <w:spacing w:val="0"/>
+              </w:rPr>
+              <w:t>Education</w:t>
+            </w:r>
+          </w:p>
+          <w:p>
+            <w:pPr>
+              <w:pStyle w:val="headinggappadding"/>
+              <w:rPr>
+                <w:rStyle w:val="divdocumentleft-box"/>
+                <w:rFonts w:ascii="Century Gothic" w:eastAsia="Century Gothic" w:hAnsi="Century Gothic" w:cs="Century Gothic"/>
+                <w:color w:val="343434"/>
+              </w:rPr>
+            </w:pPr>
+            <w:r>
+              <w:rPr>
+                <w:rStyle w:val="divdocumentleft-box"/>
+                <w:rFonts w:ascii="Century Gothic" w:eastAsia="Century Gothic" w:hAnsi="Century Gothic" w:cs="Century Gothic"/>
+                <w:color w:val="343434"/>
+              </w:rPr>
+              <w:t> </w:t>
+            </w:r>
+          </w:p>
+          <w:p>
+            <w:pPr>
+              <w:pStyle w:val="headinggapdiv"/>
+              <w:rPr>
+                <w:rStyle w:val="divdocumentleft-box"/>
+                <w:rFonts w:ascii="Century Gothic" w:eastAsia="Century Gothic" w:hAnsi="Century Gothic" w:cs="Century Gothic"/>
+                <w:color w:val="343434"/>
+              </w:rPr>
+            </w:pPr>
+            <w:r>
+              <w:rPr>
+                <w:rStyle w:val="divdocumentleft-box"/>
+                <w:rFonts w:ascii="Century Gothic" w:eastAsia="Century Gothic" w:hAnsi="Century Gothic" w:cs="Century Gothic"/>
+                <w:color w:val="343434"/>
+              </w:rPr>
+              <w:t> </w:t>
+            </w:r>
+          </w:p>
+          <w:tbl>
+            <w:tblPr>
+              <w:tblStyle w:val="divdocumentleft-boxeducationparagraph"/>
+              <w:tblW w:w="0" w:type="auto"/>
+              <w:tblLayout w:type="fixed"/>
+              <w:tblCellMar>
+                <w:left w:w="0" w:type="dxa"/>
+                <w:right w:w="0" w:type="dxa"/>
+              </w:tblCellMar>
+              <w:tblLook w:val="05E0" w:firstRow="1" w:lastRow="1" w:firstColumn="1" w:lastColumn="1" w:noHBand="0" w:noVBand="1"/>
+            </w:tblPr>
+            <w:tblGrid>
+              <w:gridCol w:w="1310"/>
+              <w:gridCol w:w="530"/>
+              <w:gridCol w:w="6070"/>
+            </w:tblGrid>
+            <w:tr>
+              <w:tc>
+                <w:tcPr>
+                  <w:tcW w:w="1310" w:type="dxa"/>
+                  <w:tcMar>
+                    <w:top w:w="0" w:type="dxa"/>
+                    <w:left w:w="0" w:type="dxa"/>
+                    <w:bottom w:w="0" w:type="dxa"/>
+                    <w:right w:w="0" w:type="dxa"/>
+                  </w:tcMar>
+                  <w:hideMark/>
+                </w:tcPr>
+                <w:p>
+                  <w:pPr>
+                    <w:spacing w:line="360" w:lineRule="atLeast"/>
+                    <w:textAlignment w:val="auto"/>
+                    <w:rPr>
+                      <w:rStyle w:val="divdocumentjobdates"/>
+                      <w:rFonts w:ascii="Century Gothic" w:eastAsia="Century Gothic" w:hAnsi="Century Gothic" w:cs="Century Gothic"/>
+                      <w:b/>
+                      <w:bCs/>
+                      <w:color w:val="343434"/>
+                      <w:spacing w:val="4"/>
+                    </w:rPr>
+                  </w:pPr>
+                  <w:r>
+                    <w:rPr>
+                      <w:rStyle w:val="divdocumentjobdates"/>
+                      <w:rFonts w:ascii="Century Gothic" w:eastAsia="Century Gothic" w:hAnsi="Century Gothic" w:cs="Century Gothic"/>
+                      <w:b/>
+                      <w:bCs/>
+                      <w:color w:val="343434"/>
+                      <w:spacing w:val="4"/>
+                    </w:rPr>
+                    <w:t>2022-11</w:t>
+                  </w:r>
+                  <w:r>
+                    <w:rPr>
+                      <w:rStyle w:val="span"/>
+                      <w:rFonts w:ascii="Century Gothic" w:eastAsia="Century Gothic" w:hAnsi="Century Gothic" w:cs="Century Gothic"/>
+                      <w:b/>
+                      <w:bCs/>
+                      <w:color w:val="343434"/>
+                      <w:spacing w:val="4"/>
+                      <w:sz w:val="22"/>
+                      <w:szCs w:val="22"/>
+                    </w:rPr>
+                    <w:t xml:space="preserve"> - </w:t>
+                  </w:r>
+                  <w:r>
+                    <w:rPr>
+                      <w:rStyle w:val="divdocumentjobdates"/>
+                      <w:rFonts w:ascii="Century Gothic" w:eastAsia="Century Gothic" w:hAnsi="Century Gothic" w:cs="Century Gothic"/>
+                      <w:b/>
+                      <w:bCs/>
+                      <w:color w:val="343434"/>
+                      <w:spacing w:val="4"/>
+                    </w:rPr>
+                    <w:t>2023-05</w:t>
+                  </w:r>
+                </w:p>
+              </w:tc>
+              <w:tc>
+                <w:tcPr>
+                  <w:tcW w:w="530" w:type="dxa"/>
+                  <w:tcMar>
+                    <w:top w:w="0" w:type="dxa"/>
+                    <w:left w:w="0" w:type="dxa"/>
+                    <w:bottom w:w="0" w:type="dxa"/>
+                    <w:right w:w="0" w:type="dxa"/>
+                  </w:tcMar>
+                  <w:hideMark/>
+                </w:tcPr>
+                <w:p>
+                  <w:pPr>
+                    <w:spacing w:line="360" w:lineRule="atLeast"/>
+                    <w:textAlignment w:val="auto"/>
+                    <w:rPr>
+                      <w:rStyle w:val="divdocumentleft-boxpaddedlinedate-content"/>
+                      <w:rFonts w:ascii="Century Gothic" w:eastAsia="Century Gothic" w:hAnsi="Century Gothic" w:cs="Century Gothic"/>
+                      <w:color w:val="343434"/>
+                      <w:spacing w:val="4"/>
+                      <w:sz w:val="22"/>
+                      <w:szCs w:val="22"/>
+                    </w:rPr>
+                  </w:pPr>
+                  <w:r>
+                    <w:rPr>
+                      <w:rStyle w:val="divdocumentleft-boxdatetablepindcell"/>
+                      <w:rFonts w:ascii="Century Gothic" w:eastAsia="Century Gothic" w:hAnsi="Century Gothic" w:cs="Century Gothic"/>
+                      <w:b/>
+                      <w:bCs/>
+                      <w:color w:val="343434"/>
+                      <w:spacing w:val="4"/>
+                      <w:sz w:val="22"/>
+                      <w:szCs w:val="22"/>
+                    </w:rPr>
+                    <w:t> </w:t>
+                  </w:r>
+                </w:p>
+              </w:tc>
+              <w:tc>
+                <w:tcPr>
+                  <w:tcW w:w="6070" w:type="dxa"/>
+                  <w:tcMar>
+                    <w:top w:w="0" w:type="dxa"/>
+                    <w:left w:w="0" w:type="dxa"/>
+                    <w:bottom w:w="0" w:type="dxa"/>
+                    <w:right w:w="0" w:type="dxa"/>
+                  </w:tcMar>
+                  <w:hideMark/>
+                </w:tcPr>
+                <w:p>
+                  <w:pPr>
+                    <w:pStyle w:val="divdocumentdegreeGap"/>
+                    <w:spacing w:after="80" w:line="360" w:lineRule="atLeast"/>
+                    <w:rPr>
+                      <w:rStyle w:val="divdocumentleft-boxparagraphsinglecolumn"/>
+                      <w:rFonts w:ascii="Century Gothic" w:eastAsia="Century Gothic" w:hAnsi="Century Gothic" w:cs="Century Gothic"/>
+                      <w:b/>
+                      <w:bCs/>
+                      <w:color w:val="343434"/>
+                      <w:spacing w:val="4"/>
+                      <w:sz w:val="22"/>
+                      <w:szCs w:val="22"/>
+                    </w:rPr>
+                  </w:pPr>
+                  <w:r>
+                    <w:rPr>
+                      <w:rStyle w:val="span"/>
+                      <w:rFonts w:ascii="Century Gothic" w:eastAsia="Century Gothic" w:hAnsi="Century Gothic" w:cs="Century Gothic"/>
+                      <w:b/>
+                      <w:bCs/>
+                      <w:color w:val="343434"/>
+                      <w:spacing w:val="4"/>
+                      <w:sz w:val="22"/>
+                      <w:szCs w:val="22"/>
+                    </w:rPr>
+                    <w:t>Full-Stack Web Development Certificate</w:t>
+                  </w:r>
+                </w:p>
+                <w:p>
+                  <w:pPr>
+                    <w:pStyle w:val="divdocumenttxtItl"/>
+                    <w:spacing w:line="360" w:lineRule="atLeast"/>
+                    <w:rPr>
+                      <w:rStyle w:val="divdocumentleft-boxparagraphsinglecolumn"/>
+                      <w:rFonts w:ascii="Century Gothic" w:eastAsia="Century Gothic" w:hAnsi="Century Gothic" w:cs="Century Gothic"/>
+                      <w:color w:val="343434"/>
+                      <w:spacing w:val="4"/>
+                      <w:sz w:val="22"/>
+                      <w:szCs w:val="22"/>
+                    </w:rPr>
+                  </w:pPr>
+                  <w:r>
+                    <w:rPr>
+                      <w:rStyle w:val="span"/>
+                      <w:rFonts w:ascii="Century Gothic" w:eastAsia="Century Gothic" w:hAnsi="Century Gothic" w:cs="Century Gothic"/>
+                      <w:color w:val="343434"/>
+                      <w:spacing w:val="4"/>
+                      <w:sz w:val="22"/>
+                      <w:szCs w:val="22"/>
+                    </w:rPr>
+                    <w:t xml:space="preserve">University of Miami - </w:t>
+                  </w:r>
+                  <w:r>
+                    <w:rPr>
+                      <w:rStyle w:val="divdocumenteducationjoblocation"/>
+                      <w:rFonts w:ascii="Century Gothic" w:eastAsia="Century Gothic" w:hAnsi="Century Gothic" w:cs="Century Gothic"/>
+                      <w:i/>
+                      <w:iCs/>
+                      <w:color w:val="343434"/>
+                      <w:spacing w:val="4"/>
+                      <w:sz w:val="22"/>
+                      <w:szCs w:val="22"/>
+                    </w:rPr>
+                    <w:t>Miami, FL</w:t>
+                  </w:r>
+                </w:p>
+              </w:tc>
+            </w:tr>
+          </w:tbl>
+          <w:p>
+            <w:pPr>
+              <w:rPr>
+                <w:vanish/>
+              </w:rPr>
+            </w:pPr>
+          </w:p>
+          <w:tbl>
+            <w:tblPr>
+              <w:tblStyle w:val="divdocumentleft-boxeducationparagraph"/>
+              <w:tblW w:w="0" w:type="auto"/>
+              <w:tblLayout w:type="fixed"/>
+              <w:tblCellMar>
+                <w:left w:w="0" w:type="dxa"/>
+                <w:right w:w="0" w:type="dxa"/>
+              </w:tblCellMar>
+              <w:tblLook w:val="05E0" w:firstRow="1" w:lastRow="1" w:firstColumn="1" w:lastColumn="1" w:noHBand="0" w:noVBand="1"/>
+            </w:tblPr>
+            <w:tblGrid>
+              <w:gridCol w:w="1310"/>
+              <w:gridCol w:w="530"/>
+              <w:gridCol w:w="6070"/>
+            </w:tblGrid>
+            <w:tr>
+              <w:tc>
+                <w:tcPr>
+                  <w:tcW w:w="1310" w:type="dxa"/>
+                  <w:tcMar>
+                    <w:top w:w="200" w:type="dxa"/>
+                    <w:left w:w="0" w:type="dxa"/>
+                    <w:bottom w:w="0" w:type="dxa"/>
+                    <w:right w:w="0" w:type="dxa"/>
+                  </w:tcMar>
+                  <w:hideMark/>
+                </w:tcPr>
+                <w:p>
+                  <w:pPr>
+                    <w:spacing w:line="360" w:lineRule="atLeast"/>
+                    <w:textAlignment w:val="auto"/>
+                    <w:rPr>
+                      <w:rStyle w:val="divdocumentjobdates"/>
+                      <w:rFonts w:ascii="Century Gothic" w:eastAsia="Century Gothic" w:hAnsi="Century Gothic" w:cs="Century Gothic"/>
+                      <w:b/>
+                      <w:bCs/>
+                      <w:color w:val="343434"/>
+                      <w:spacing w:val="4"/>
+                    </w:rPr>
+                  </w:pPr>
+                  <w:r>
+                    <w:rPr>
+                      <w:rStyle w:val="divdocumentjobdates"/>
+                      <w:rFonts w:ascii="Century Gothic" w:eastAsia="Century Gothic" w:hAnsi="Century Gothic" w:cs="Century Gothic"/>
+                      <w:b/>
+                      <w:bCs/>
+                      <w:color w:val="343434"/>
+                      <w:spacing w:val="4"/>
+                    </w:rPr>
+                    <w:t>2006-09</w:t>
+                  </w:r>
+                  <w:r>
+                    <w:rPr>
+                      <w:rStyle w:val="span"/>
+                      <w:rFonts w:ascii="Century Gothic" w:eastAsia="Century Gothic" w:hAnsi="Century Gothic" w:cs="Century Gothic"/>
+                      <w:b/>
+                      <w:bCs/>
+                      <w:color w:val="343434"/>
+                      <w:spacing w:val="4"/>
+                      <w:sz w:val="22"/>
+                      <w:szCs w:val="22"/>
+                    </w:rPr>
+                    <w:t xml:space="preserve"> - </w:t>
+                  </w:r>
+                  <w:r>
+                    <w:rPr>
+                      <w:rStyle w:val="divdocumentjobdates"/>
+                      <w:rFonts w:ascii="Century Gothic" w:eastAsia="Century Gothic" w:hAnsi="Century Gothic" w:cs="Century Gothic"/>
+                      <w:b/>
+                      <w:bCs/>
+                      <w:color w:val="343434"/>
+                      <w:spacing w:val="4"/>
+                    </w:rPr>
+                    <w:t>2008-08</w:t>
+                  </w:r>
+                </w:p>
+              </w:tc>
+              <w:tc>
+                <w:tcPr>
+                  <w:tcW w:w="530" w:type="dxa"/>
+                  <w:tcMar>
+                    <w:top w:w="200" w:type="dxa"/>
+                    <w:left w:w="0" w:type="dxa"/>
+                    <w:bottom w:w="0" w:type="dxa"/>
+                    <w:right w:w="0" w:type="dxa"/>
+                  </w:tcMar>
+                  <w:hideMark/>
+                </w:tcPr>
+                <w:p>
+                  <w:pPr>
+                    <w:spacing w:line="360" w:lineRule="atLeast"/>
+                    <w:textAlignment w:val="auto"/>
+                    <w:rPr>
+                      <w:rStyle w:val="divdocumentleft-boxpaddedlinedate-content"/>
+                      <w:rFonts w:ascii="Century Gothic" w:eastAsia="Century Gothic" w:hAnsi="Century Gothic" w:cs="Century Gothic"/>
+                      <w:color w:val="343434"/>
+                      <w:spacing w:val="4"/>
+                      <w:sz w:val="22"/>
+                      <w:szCs w:val="22"/>
+                    </w:rPr>
+                  </w:pPr>
+                  <w:r>
+                    <w:rPr>
+                      <w:rStyle w:val="divdocumentleft-boxdatetablepindcell"/>
+                      <w:rFonts w:ascii="Century Gothic" w:eastAsia="Century Gothic" w:hAnsi="Century Gothic" w:cs="Century Gothic"/>
+                      <w:b/>
+                      <w:bCs/>
+                      <w:color w:val="343434"/>
+                      <w:spacing w:val="4"/>
+                      <w:sz w:val="22"/>
+                      <w:szCs w:val="22"/>
+                    </w:rPr>
+                    <w:t> </w:t>
+                  </w:r>
+                </w:p>
+              </w:tc>
+              <w:tc>
+                <w:tcPr>
+                  <w:tcW w:w="6070" w:type="dxa"/>
+                  <w:tcMar>
+                    <w:top w:w="200" w:type="dxa"/>
+                    <w:left w:w="0" w:type="dxa"/>
+                    <w:bottom w:w="0" w:type="dxa"/>
+                    <w:right w:w="0" w:type="dxa"/>
+                  </w:tcMar>
+                  <w:hideMark/>
+                </w:tcPr>
+                <w:p>
+                  <w:pPr>
+                    <w:pStyle w:val="divdocumentdegreeGap"/>
+                    <w:spacing w:after="80" w:line="360" w:lineRule="atLeast"/>
+                    <w:rPr>
+                      <w:rStyle w:val="divdocumentleft-boxparagraphsinglecolumn"/>
+                      <w:rFonts w:ascii="Century Gothic" w:eastAsia="Century Gothic" w:hAnsi="Century Gothic" w:cs="Century Gothic"/>
+                      <w:b/>
+                      <w:bCs/>
+                      <w:color w:val="343434"/>
+                      <w:spacing w:val="4"/>
+                      <w:sz w:val="22"/>
+                      <w:szCs w:val="22"/>
+                    </w:rPr>
+                  </w:pPr>
+                  <w:r>
+                    <w:rPr>
+                      <w:rStyle w:val="span"/>
+                      <w:rFonts w:ascii="Century Gothic" w:eastAsia="Century Gothic" w:hAnsi="Century Gothic" w:cs="Century Gothic"/>
+                      <w:b/>
+                      <w:bCs/>
+                      <w:color w:val="343434"/>
+                      <w:spacing w:val="4"/>
+                      <w:sz w:val="22"/>
+                      <w:szCs w:val="22"/>
+                    </w:rPr>
+                    <w:t>Associate of Arts</w:t>
+                  </w:r>
+                </w:p>
+                <w:p>
+                  <w:pPr>
+                    <w:pStyle w:val="divdocumenttxtItl"/>
+                    <w:spacing w:line="360" w:lineRule="atLeast"/>
+                    <w:rPr>
+                      <w:rStyle w:val="divdocumentleft-boxparagraphsinglecolumn"/>
+                      <w:rFonts w:ascii="Century Gothic" w:eastAsia="Century Gothic" w:hAnsi="Century Gothic" w:cs="Century Gothic"/>
+                      <w:color w:val="343434"/>
+                      <w:spacing w:val="4"/>
+                      <w:sz w:val="22"/>
+                      <w:szCs w:val="22"/>
+                    </w:rPr>
+                  </w:pPr>
+                  <w:r>
+                    <w:rPr>
+                      <w:rStyle w:val="span"/>
+                      <w:rFonts w:ascii="Century Gothic" w:eastAsia="Century Gothic" w:hAnsi="Century Gothic" w:cs="Century Gothic"/>
+                      <w:color w:val="343434"/>
+                      <w:spacing w:val="4"/>
+                      <w:sz w:val="22"/>
+                      <w:szCs w:val="22"/>
+                    </w:rPr>
+                    <w:t xml:space="preserve">Miami Dade College - </w:t>
+                  </w:r>
+                  <w:r>
+                    <w:rPr>
+                      <w:rStyle w:val="divdocumenteducationjoblocation"/>
+                      <w:rFonts w:ascii="Century Gothic" w:eastAsia="Century Gothic" w:hAnsi="Century Gothic" w:cs="Century Gothic"/>
+                      <w:i/>
+                      <w:iCs/>
+                      <w:color w:val="343434"/>
+                      <w:spacing w:val="4"/>
+                      <w:sz w:val="22"/>
+                      <w:szCs w:val="22"/>
+                    </w:rPr>
+                    <w:t>Miami, FL</w:t>
+                  </w:r>
+                </w:p>
+              </w:tc>
+            </w:tr>
+          </w:tbl>
+          <w:p>
+            <w:pPr>
+              <w:pStyle w:val="divdocumentsectiongapdiv"/>
+              <w:rPr>
+                <w:rStyle w:val="divdocumentleft-box"/>
+                <w:rFonts w:ascii="Century Gothic" w:eastAsia="Century Gothic" w:hAnsi="Century Gothic" w:cs="Century Gothic"/>
+                <w:color w:val="343434"/>
+                <w:sz w:val="14"/>
+                <w:szCs w:val="14"/>
+              </w:rPr>
+            </w:pPr>
+            <w:r>
+              <w:rPr>
+                <w:rStyle w:val="divdocumentleft-box"/>
+                <w:rFonts w:ascii="Century Gothic" w:eastAsia="Century Gothic" w:hAnsi="Century Gothic" w:cs="Century Gothic"/>
+                <w:color w:val="343434"/>
+                <w:sz w:val="14"/>
+                <w:szCs w:val="14"/>
+              </w:rPr>
+              <w:t> </w:t>
+            </w:r>
+          </w:p>
+          <w:p>
+            <w:pPr>
+              <w:pStyle w:val="divdocumentsectiontitle"/>
+              <w:spacing w:line="440" w:lineRule="atLeast"/>
+              <w:rPr>
+                <w:rStyle w:val="divdocumentleft-box"/>
+                <w:rFonts w:ascii="Century Gothic" w:eastAsia="Century Gothic" w:hAnsi="Century Gothic" w:cs="Century Gothic"/>
+                <w:b/>
+                <w:bCs/>
+                <w:spacing w:val="0"/>
+              </w:rPr>
+            </w:pPr>
+            <w:r>
+              <w:rPr>
+                <w:rStyle w:val="divdocumentleft-box"/>
+                <w:rFonts w:ascii="Century Gothic" w:eastAsia="Century Gothic" w:hAnsi="Century Gothic" w:cs="Century Gothic"/>
+                <w:b/>
+                <w:bCs/>
+                <w:spacing w:val="0"/>
+              </w:rPr>
+              <w:t>Certifications</w:t>
+            </w:r>
+          </w:p>
+          <w:p>
+            <w:pPr>
+              <w:pStyle w:val="headinggappadding"/>
+              <w:rPr>
+                <w:rStyle w:val="divdocumentleft-box"/>
+                <w:rFonts w:ascii="Century Gothic" w:eastAsia="Century Gothic" w:hAnsi="Century Gothic" w:cs="Century Gothic"/>
+                <w:color w:val="343434"/>
+              </w:rPr>
+            </w:pPr>
+            <w:r>
+              <w:rPr>
+                <w:rStyle w:val="divdocumentleft-box"/>
+                <w:rFonts w:ascii="Century Gothic" w:eastAsia="Century Gothic" w:hAnsi="Century Gothic" w:cs="Century Gothic"/>
+                <w:color w:val="343434"/>
+              </w:rPr>
+              <w:t> </w:t>
+            </w:r>
+          </w:p>
+          <w:p>
+            <w:pPr>
+              <w:pStyle w:val="headinggapdiv"/>
+              <w:rPr>
+                <w:rStyle w:val="divdocumentleft-box"/>
+                <w:rFonts w:ascii="Century Gothic" w:eastAsia="Century Gothic" w:hAnsi="Century Gothic" w:cs="Century Gothic"/>
+                <w:color w:val="343434"/>
+              </w:rPr>
+            </w:pPr>
+            <w:r>
+              <w:rPr>
+                <w:rStyle w:val="divdocumentleft-box"/>
+                <w:rFonts w:ascii="Century Gothic" w:eastAsia="Century Gothic" w:hAnsi="Century Gothic" w:cs="Century Gothic"/>
+                <w:color w:val="343434"/>
+              </w:rPr>
+              <w:t> </w:t>
+            </w:r>
+          </w:p>
+          <w:tbl>
+            <w:tblPr>
+              <w:tblStyle w:val="divdocumentdivfirstparagraphTable"/>
+              <w:tblW w:w="0" w:type="auto"/>
+              <w:tblLayout w:type="fixed"/>
+              <w:tblCellMar>
+                <w:left w:w="0" w:type="dxa"/>
+                <w:right w:w="0" w:type="dxa"/>
+              </w:tblCellMar>
+              <w:tblLook w:val="05E0" w:firstRow="1" w:lastRow="1" w:firstColumn="1" w:lastColumn="1" w:noHBand="0" w:noVBand="1"/>
+            </w:tblPr>
+            <w:tblGrid>
+              <w:gridCol w:w="1310"/>
+              <w:gridCol w:w="530"/>
+              <w:gridCol w:w="6070"/>
+            </w:tblGrid>
+            <w:tr>
+              <w:tc>
+                <w:tcPr>
+                  <w:tcW w:w="1310" w:type="dxa"/>
+                  <w:tcMar>
+                    <w:top w:w="0" w:type="dxa"/>
+                    <w:left w:w="0" w:type="dxa"/>
+                    <w:bottom w:w="0" w:type="dxa"/>
+                    <w:right w:w="0" w:type="dxa"/>
+                  </w:tcMar>
+                  <w:hideMark/>
+                </w:tcPr>
+                <w:p>
+                  <w:pPr>
+                    <w:spacing w:line="360" w:lineRule="atLeast"/>
+                    <w:textAlignment w:val="auto"/>
+                    <w:rPr>
+                      <w:rStyle w:val="divdocumentjobdates"/>
+                      <w:rFonts w:ascii="Century Gothic" w:eastAsia="Century Gothic" w:hAnsi="Century Gothic" w:cs="Century Gothic"/>
+                      <w:b/>
+                      <w:bCs/>
+                      <w:color w:val="343434"/>
+                      <w:spacing w:val="4"/>
+                    </w:rPr>
+                  </w:pPr>
+                  <w:r>
+                    <w:rPr>
+                      <w:rStyle w:val="divdocumentjobdates"/>
+                      <w:rFonts w:ascii="Century Gothic" w:eastAsia="Century Gothic" w:hAnsi="Century Gothic" w:cs="Century Gothic"/>
+                      <w:b/>
+                      <w:bCs/>
+                      <w:color w:val="343434"/>
+                      <w:spacing w:val="4"/>
+                    </w:rPr>
+                    <w:t>2023-05</w:t>
+                  </w:r>
+                </w:p>
+              </w:tc>
+              <w:tc>
+                <w:tcPr>
+                  <w:tcW w:w="530" w:type="dxa"/>
+                  <w:tcMar>
+                    <w:top w:w="0" w:type="dxa"/>
+                    <w:left w:w="0" w:type="dxa"/>
+                    <w:bottom w:w="0" w:type="dxa"/>
+                    <w:right w:w="0" w:type="dxa"/>
+                  </w:tcMar>
+                  <w:hideMark/>
+                </w:tcPr>
+                <w:p>
+                  <w:pPr>
+                    <w:spacing w:line="360" w:lineRule="atLeast"/>
+                    <w:textAlignment w:val="auto"/>
+                    <w:rPr>
+                      <w:rStyle w:val="divdocumentleft-boxpaddedlinedate-content"/>
+                      <w:rFonts w:ascii="Century Gothic" w:eastAsia="Century Gothic" w:hAnsi="Century Gothic" w:cs="Century Gothic"/>
+                      <w:color w:val="343434"/>
+                      <w:spacing w:val="4"/>
+                      <w:sz w:val="22"/>
+                      <w:szCs w:val="22"/>
+                    </w:rPr>
+                  </w:pPr>
+                  <w:r>
+                    <w:rPr>
+                      <w:rStyle w:val="divdocumentleft-boxdatetablepindcell"/>
+                      <w:rFonts w:ascii="Century Gothic" w:eastAsia="Century Gothic" w:hAnsi="Century Gothic" w:cs="Century Gothic"/>
+                      <w:b/>
+                      <w:bCs/>
+                      <w:color w:val="343434"/>
+                      <w:spacing w:val="4"/>
+                      <w:sz w:val="22"/>
+                      <w:szCs w:val="22"/>
+                    </w:rPr>
+                    <w:t> </w:t>
+                  </w:r>
+                </w:p>
+              </w:tc>
+              <w:tc>
+                <w:tcPr>
+                  <w:tcW w:w="6070" w:type="dxa"/>
+                  <w:tcMar>
+                    <w:top w:w="0" w:type="dxa"/>
+                    <w:left w:w="0" w:type="dxa"/>
+                    <w:bottom w:w="0" w:type="dxa"/>
+                    <w:right w:w="0" w:type="dxa"/>
+                  </w:tcMar>
+                  <w:hideMark/>
+                </w:tcPr>
+                <w:p>
+                  <w:pPr>
+                    <w:pStyle w:val="p"/>
+                    <w:spacing w:line="360" w:lineRule="atLeast"/>
+                    <w:rPr>
+                      <w:rStyle w:val="divdocumentleft-boxparagraphsinglecolumn"/>
+                      <w:rFonts w:ascii="Century Gothic" w:eastAsia="Century Gothic" w:hAnsi="Century Gothic" w:cs="Century Gothic"/>
+                      <w:color w:val="343434"/>
+                      <w:spacing w:val="4"/>
+                      <w:sz w:val="22"/>
+                      <w:szCs w:val="22"/>
+                    </w:rPr>
+                  </w:pPr>
+                  <w:r>
+                    <w:rPr>
+                      <w:rStyle w:val="divdocumentleft-boxparagraphsinglecolumn"/>
+                      <w:rFonts w:ascii="Century Gothic" w:eastAsia="Century Gothic" w:hAnsi="Century Gothic" w:cs="Century Gothic"/>
+                      <w:color w:val="343434"/>
+                      <w:spacing w:val="4"/>
+                      <w:sz w:val="22"/>
+                      <w:szCs w:val="22"/>
+                    </w:rPr>
+                    <w:t>Full-Stack Web Development</w:t>
+                  </w:r>
+                </w:p>
+              </w:tc>
+            </w:tr>
+          </w:tbl>
+          <w:p>
+            <w:pPr>
+              <w:pStyle w:val="divdocumentsectiongapdiv"/>
+              <w:rPr>
+                <w:rStyle w:val="divdocumentleft-box"/>
+                <w:rFonts w:ascii="Century Gothic" w:eastAsia="Century Gothic" w:hAnsi="Century Gothic" w:cs="Century Gothic"/>
+                <w:color w:val="343434"/>
+                <w:sz w:val="14"/>
+                <w:szCs w:val="14"/>
+              </w:rPr>
+            </w:pPr>
           </w:p>
           <w:p>
             <w:pPr>
@@ -1090,6 +1778,7 @@
                       <w:sz w:val="22"/>
                       <w:szCs w:val="22"/>
                     </w:rPr>
+                    <w:lastRenderedPageBreak/>
                     <w:t>Collected and entered patient demographic and insurance data into computer database to establish patient's medical record.</w:t>
                   </w:r>
                 </w:p>
@@ -1281,7 +1970,6 @@
                       <w:color w:val="343434"/>
                       <w:spacing w:val="4"/>
                     </w:rPr>
-                    <w:lastRenderedPageBreak/>
                     <w:t>2018-08</w:t>
                   </w:r>
                   <w:r>
@@ -1345,7 +2033,6 @@
                       <w:sz w:val="22"/>
                       <w:szCs w:val="22"/>
                     </w:rPr>
-                    <w:lastRenderedPageBreak/>
                     <w:t> </w:t>
                   </w:r>
                 </w:p>
@@ -1397,7 +2084,6 @@
                       <w:sz w:val="28"/>
                       <w:szCs w:val="28"/>
                     </w:rPr>
-                    <w:lastRenderedPageBreak/>
                     <w:t>Patient Access Representative</w:t>
                   </w:r>
                 </w:p>
@@ -1946,693 +2632,6 @@
               </w:rPr>
               <w:t> </w:t>
             </w:r>
-          </w:p>
-          <w:p>
-            <w:pPr>
-              <w:pStyle w:val="divdocumentsectiontitle"/>
-              <w:spacing w:line="440" w:lineRule="atLeast"/>
-              <w:rPr>
-                <w:rStyle w:val="divdocumentleft-box"/>
-                <w:rFonts w:ascii="Century Gothic" w:eastAsia="Century Gothic" w:hAnsi="Century Gothic" w:cs="Century Gothic"/>
-                <w:b/>
-                <w:bCs/>
-                <w:spacing w:val="0"/>
-              </w:rPr>
-            </w:pPr>
-            <w:r>
-              <w:rPr>
-                <w:rStyle w:val="divdocumentleft-box"/>
-                <w:rFonts w:ascii="Century Gothic" w:eastAsia="Century Gothic" w:hAnsi="Century Gothic" w:cs="Century Gothic"/>
-                <w:b/>
-                <w:bCs/>
-                <w:spacing w:val="0"/>
-              </w:rPr>
-              <w:t>Education</w:t>
-            </w:r>
-          </w:p>
-          <w:p>
-            <w:pPr>
-              <w:pStyle w:val="headinggappadding"/>
-              <w:rPr>
-                <w:rStyle w:val="divdocumentleft-box"/>
-                <w:rFonts w:ascii="Century Gothic" w:eastAsia="Century Gothic" w:hAnsi="Century Gothic" w:cs="Century Gothic"/>
-                <w:color w:val="343434"/>
-              </w:rPr>
-            </w:pPr>
-            <w:r>
-              <w:rPr>
-                <w:rStyle w:val="divdocumentleft-box"/>
-                <w:rFonts w:ascii="Century Gothic" w:eastAsia="Century Gothic" w:hAnsi="Century Gothic" w:cs="Century Gothic"/>
-                <w:color w:val="343434"/>
-              </w:rPr>
-              <w:t> </w:t>
-            </w:r>
-          </w:p>
-          <w:p>
-            <w:pPr>
-              <w:pStyle w:val="headinggapdiv"/>
-              <w:rPr>
-                <w:rStyle w:val="divdocumentleft-box"/>
-                <w:rFonts w:ascii="Century Gothic" w:eastAsia="Century Gothic" w:hAnsi="Century Gothic" w:cs="Century Gothic"/>
-                <w:color w:val="343434"/>
-              </w:rPr>
-            </w:pPr>
-            <w:r>
-              <w:rPr>
-                <w:rStyle w:val="divdocumentleft-box"/>
-                <w:rFonts w:ascii="Century Gothic" w:eastAsia="Century Gothic" w:hAnsi="Century Gothic" w:cs="Century Gothic"/>
-                <w:color w:val="343434"/>
-              </w:rPr>
-              <w:t> </w:t>
-            </w:r>
-          </w:p>
-          <w:tbl>
-            <w:tblPr>
-              <w:tblStyle w:val="divdocumentleft-boxeducationparagraph"/>
-              <w:tblW w:w="0" w:type="auto"/>
-              <w:tblLayout w:type="fixed"/>
-              <w:tblCellMar>
-                <w:left w:w="0" w:type="dxa"/>
-                <w:right w:w="0" w:type="dxa"/>
-              </w:tblCellMar>
-              <w:tblLook w:val="05E0" w:firstRow="1" w:lastRow="1" w:firstColumn="1" w:lastColumn="1" w:noHBand="0" w:noVBand="1"/>
-            </w:tblPr>
-            <w:tblGrid>
-              <w:gridCol w:w="1310"/>
-              <w:gridCol w:w="530"/>
-              <w:gridCol w:w="6070"/>
-            </w:tblGrid>
-            <w:tr>
-              <w:tc>
-                <w:tcPr>
-                  <w:tcW w:w="1310" w:type="dxa"/>
-                  <w:tcMar>
-                    <w:top w:w="0" w:type="dxa"/>
-                    <w:left w:w="0" w:type="dxa"/>
-                    <w:bottom w:w="0" w:type="dxa"/>
-                    <w:right w:w="0" w:type="dxa"/>
-                  </w:tcMar>
-                  <w:hideMark/>
-                </w:tcPr>
-                <w:p>
-                  <w:pPr>
-                    <w:spacing w:line="360" w:lineRule="atLeast"/>
-                    <w:textAlignment w:val="auto"/>
-                    <w:rPr>
-                      <w:rStyle w:val="divdocumentjobdates"/>
-                      <w:rFonts w:ascii="Century Gothic" w:eastAsia="Century Gothic" w:hAnsi="Century Gothic" w:cs="Century Gothic"/>
-                      <w:b/>
-                      <w:bCs/>
-                      <w:color w:val="343434"/>
-                      <w:spacing w:val="4"/>
-                    </w:rPr>
-                  </w:pPr>
-                  <w:r>
-                    <w:rPr>
-                      <w:rStyle w:val="divdocumentjobdates"/>
-                      <w:rFonts w:ascii="Century Gothic" w:eastAsia="Century Gothic" w:hAnsi="Century Gothic" w:cs="Century Gothic"/>
-                      <w:b/>
-                      <w:bCs/>
-                      <w:color w:val="343434"/>
-                      <w:spacing w:val="4"/>
-                    </w:rPr>
-                    <w:t>2022-11</w:t>
-                  </w:r>
-                  <w:r>
-                    <w:rPr>
-                      <w:rStyle w:val="span"/>
-                      <w:rFonts w:ascii="Century Gothic" w:eastAsia="Century Gothic" w:hAnsi="Century Gothic" w:cs="Century Gothic"/>
-                      <w:b/>
-                      <w:bCs/>
-                      <w:color w:val="343434"/>
-                      <w:spacing w:val="4"/>
-                      <w:sz w:val="22"/>
-                      <w:szCs w:val="22"/>
-                    </w:rPr>
-                    <w:t xml:space="preserve"> - </w:t>
-                  </w:r>
-                  <w:r>
-                    <w:rPr>
-                      <w:rStyle w:val="divdocumentjobdates"/>
-                      <w:rFonts w:ascii="Century Gothic" w:eastAsia="Century Gothic" w:hAnsi="Century Gothic" w:cs="Century Gothic"/>
-                      <w:b/>
-                      <w:bCs/>
-                      <w:color w:val="343434"/>
-                      <w:spacing w:val="4"/>
-                    </w:rPr>
-                    <w:t>2023-05</w:t>
-                  </w:r>
-                </w:p>
-              </w:tc>
-              <w:tc>
-                <w:tcPr>
-                  <w:tcW w:w="530" w:type="dxa"/>
-                  <w:tcMar>
-                    <w:top w:w="0" w:type="dxa"/>
-                    <w:left w:w="0" w:type="dxa"/>
-                    <w:bottom w:w="0" w:type="dxa"/>
-                    <w:right w:w="0" w:type="dxa"/>
-                  </w:tcMar>
-                  <w:hideMark/>
-                </w:tcPr>
-                <w:p>
-                  <w:pPr>
-                    <w:spacing w:line="360" w:lineRule="atLeast"/>
-                    <w:textAlignment w:val="auto"/>
-                    <w:rPr>
-                      <w:rStyle w:val="divdocumentleft-boxpaddedlinedate-content"/>
-                      <w:rFonts w:ascii="Century Gothic" w:eastAsia="Century Gothic" w:hAnsi="Century Gothic" w:cs="Century Gothic"/>
-                      <w:color w:val="343434"/>
-                      <w:spacing w:val="4"/>
-                      <w:sz w:val="22"/>
-                      <w:szCs w:val="22"/>
-                    </w:rPr>
-                  </w:pPr>
-                  <w:r>
-                    <w:rPr>
-                      <w:rStyle w:val="divdocumentleft-boxdatetablepindcell"/>
-                      <w:rFonts w:ascii="Century Gothic" w:eastAsia="Century Gothic" w:hAnsi="Century Gothic" w:cs="Century Gothic"/>
-                      <w:b/>
-                      <w:bCs/>
-                      <w:color w:val="343434"/>
-                      <w:spacing w:val="4"/>
-                      <w:sz w:val="22"/>
-                      <w:szCs w:val="22"/>
-                    </w:rPr>
-                    <w:t> </w:t>
-                  </w:r>
-                </w:p>
-              </w:tc>
-              <w:tc>
-                <w:tcPr>
-                  <w:tcW w:w="6070" w:type="dxa"/>
-                  <w:tcMar>
-                    <w:top w:w="0" w:type="dxa"/>
-                    <w:left w:w="0" w:type="dxa"/>
-                    <w:bottom w:w="0" w:type="dxa"/>
-                    <w:right w:w="0" w:type="dxa"/>
-                  </w:tcMar>
-                  <w:hideMark/>
-                </w:tcPr>
-                <w:p>
-                  <w:pPr>
-                    <w:pStyle w:val="divdocumentdegreeGap"/>
-                    <w:spacing w:after="80" w:line="360" w:lineRule="atLeast"/>
-                    <w:rPr>
-                      <w:rStyle w:val="divdocumentleft-boxparagraphsinglecolumn"/>
-                      <w:rFonts w:ascii="Century Gothic" w:eastAsia="Century Gothic" w:hAnsi="Century Gothic" w:cs="Century Gothic"/>
-                      <w:b/>
-                      <w:bCs/>
-                      <w:color w:val="343434"/>
-                      <w:spacing w:val="4"/>
-                      <w:sz w:val="22"/>
-                      <w:szCs w:val="22"/>
-                    </w:rPr>
-                  </w:pPr>
-                  <w:r>
-                    <w:rPr>
-                      <w:rStyle w:val="span"/>
-                      <w:rFonts w:ascii="Century Gothic" w:eastAsia="Century Gothic" w:hAnsi="Century Gothic" w:cs="Century Gothic"/>
-                      <w:b/>
-                      <w:bCs/>
-                      <w:color w:val="343434"/>
-                      <w:spacing w:val="4"/>
-                      <w:sz w:val="22"/>
-                      <w:szCs w:val="22"/>
-                    </w:rPr>
-                    <w:t>Full-Stack Web Development Certificate</w:t>
-                  </w:r>
-                </w:p>
-                <w:p>
-                  <w:pPr>
-                    <w:pStyle w:val="divdocumenttxtItl"/>
-                    <w:spacing w:line="360" w:lineRule="atLeast"/>
-                    <w:rPr>
-                      <w:rStyle w:val="divdocumentleft-boxparagraphsinglecolumn"/>
-                      <w:rFonts w:ascii="Century Gothic" w:eastAsia="Century Gothic" w:hAnsi="Century Gothic" w:cs="Century Gothic"/>
-                      <w:color w:val="343434"/>
-                      <w:spacing w:val="4"/>
-                      <w:sz w:val="22"/>
-                      <w:szCs w:val="22"/>
-                    </w:rPr>
-                  </w:pPr>
-                  <w:r>
-                    <w:rPr>
-                      <w:rStyle w:val="span"/>
-                      <w:rFonts w:ascii="Century Gothic" w:eastAsia="Century Gothic" w:hAnsi="Century Gothic" w:cs="Century Gothic"/>
-                      <w:color w:val="343434"/>
-                      <w:spacing w:val="4"/>
-                      <w:sz w:val="22"/>
-                      <w:szCs w:val="22"/>
-                    </w:rPr>
-                    <w:t xml:space="preserve">University of Miami - </w:t>
-                  </w:r>
-                  <w:r>
-                    <w:rPr>
-                      <w:rStyle w:val="divdocumenteducationjoblocation"/>
-                      <w:rFonts w:ascii="Century Gothic" w:eastAsia="Century Gothic" w:hAnsi="Century Gothic" w:cs="Century Gothic"/>
-                      <w:i/>
-                      <w:iCs/>
-                      <w:color w:val="343434"/>
-                      <w:spacing w:val="4"/>
-                      <w:sz w:val="22"/>
-                      <w:szCs w:val="22"/>
-                    </w:rPr>
-                    <w:t>Miami, FL</w:t>
-                  </w:r>
-                </w:p>
-              </w:tc>
-            </w:tr>
-          </w:tbl>
-          <w:p>
-            <w:pPr>
-              <w:rPr>
-                <w:vanish/>
-              </w:rPr>
-            </w:pPr>
-          </w:p>
-          <w:tbl>
-            <w:tblPr>
-              <w:tblStyle w:val="divdocumentleft-boxeducationparagraph"/>
-              <w:tblW w:w="0" w:type="auto"/>
-              <w:tblLayout w:type="fixed"/>
-              <w:tblCellMar>
-                <w:left w:w="0" w:type="dxa"/>
-                <w:right w:w="0" w:type="dxa"/>
-              </w:tblCellMar>
-              <w:tblLook w:val="05E0" w:firstRow="1" w:lastRow="1" w:firstColumn="1" w:lastColumn="1" w:noHBand="0" w:noVBand="1"/>
-            </w:tblPr>
-            <w:tblGrid>
-              <w:gridCol w:w="1310"/>
-              <w:gridCol w:w="530"/>
-              <w:gridCol w:w="6070"/>
-            </w:tblGrid>
-            <w:tr>
-              <w:tc>
-                <w:tcPr>
-                  <w:tcW w:w="1310" w:type="dxa"/>
-                  <w:tcMar>
-                    <w:top w:w="200" w:type="dxa"/>
-                    <w:left w:w="0" w:type="dxa"/>
-                    <w:bottom w:w="0" w:type="dxa"/>
-                    <w:right w:w="0" w:type="dxa"/>
-                  </w:tcMar>
-                  <w:hideMark/>
-                </w:tcPr>
-                <w:p>
-                  <w:pPr>
-                    <w:spacing w:line="360" w:lineRule="atLeast"/>
-                    <w:textAlignment w:val="auto"/>
-                    <w:rPr>
-                      <w:rStyle w:val="divdocumentjobdates"/>
-                      <w:rFonts w:ascii="Century Gothic" w:eastAsia="Century Gothic" w:hAnsi="Century Gothic" w:cs="Century Gothic"/>
-                      <w:b/>
-                      <w:bCs/>
-                      <w:color w:val="343434"/>
-                      <w:spacing w:val="4"/>
-                    </w:rPr>
-                  </w:pPr>
-                  <w:r>
-                    <w:rPr>
-                      <w:rStyle w:val="divdocumentjobdates"/>
-                      <w:rFonts w:ascii="Century Gothic" w:eastAsia="Century Gothic" w:hAnsi="Century Gothic" w:cs="Century Gothic"/>
-                      <w:b/>
-                      <w:bCs/>
-                      <w:color w:val="343434"/>
-                      <w:spacing w:val="4"/>
-                    </w:rPr>
-                    <w:t>2006-09</w:t>
-                  </w:r>
-                  <w:r>
-                    <w:rPr>
-                      <w:rStyle w:val="span"/>
-                      <w:rFonts w:ascii="Century Gothic" w:eastAsia="Century Gothic" w:hAnsi="Century Gothic" w:cs="Century Gothic"/>
-                      <w:b/>
-                      <w:bCs/>
-                      <w:color w:val="343434"/>
-                      <w:spacing w:val="4"/>
-                      <w:sz w:val="22"/>
-                      <w:szCs w:val="22"/>
-                    </w:rPr>
-                    <w:t xml:space="preserve"> - </w:t>
-                  </w:r>
-                  <w:r>
-                    <w:rPr>
-                      <w:rStyle w:val="divdocumentjobdates"/>
-                      <w:rFonts w:ascii="Century Gothic" w:eastAsia="Century Gothic" w:hAnsi="Century Gothic" w:cs="Century Gothic"/>
-                      <w:b/>
-                      <w:bCs/>
-                      <w:color w:val="343434"/>
-                      <w:spacing w:val="4"/>
-                    </w:rPr>
-                    <w:t>2008-08</w:t>
-                  </w:r>
-                </w:p>
-              </w:tc>
-              <w:tc>
-                <w:tcPr>
-                  <w:tcW w:w="530" w:type="dxa"/>
-                  <w:tcMar>
-                    <w:top w:w="200" w:type="dxa"/>
-                    <w:left w:w="0" w:type="dxa"/>
-                    <w:bottom w:w="0" w:type="dxa"/>
-                    <w:right w:w="0" w:type="dxa"/>
-                  </w:tcMar>
-                  <w:hideMark/>
-                </w:tcPr>
-                <w:p>
-                  <w:pPr>
-                    <w:spacing w:line="360" w:lineRule="atLeast"/>
-                    <w:textAlignment w:val="auto"/>
-                    <w:rPr>
-                      <w:rStyle w:val="divdocumentleft-boxpaddedlinedate-content"/>
-                      <w:rFonts w:ascii="Century Gothic" w:eastAsia="Century Gothic" w:hAnsi="Century Gothic" w:cs="Century Gothic"/>
-                      <w:color w:val="343434"/>
-                      <w:spacing w:val="4"/>
-                      <w:sz w:val="22"/>
-                      <w:szCs w:val="22"/>
-                    </w:rPr>
-                  </w:pPr>
-                  <w:r>
-                    <w:rPr>
-                      <w:rStyle w:val="divdocumentleft-boxdatetablepindcell"/>
-                      <w:rFonts w:ascii="Century Gothic" w:eastAsia="Century Gothic" w:hAnsi="Century Gothic" w:cs="Century Gothic"/>
-                      <w:b/>
-                      <w:bCs/>
-                      <w:color w:val="343434"/>
-                      <w:spacing w:val="4"/>
-                      <w:sz w:val="22"/>
-                      <w:szCs w:val="22"/>
-                    </w:rPr>
-                    <w:t> </w:t>
-                  </w:r>
-                </w:p>
-              </w:tc>
-              <w:tc>
-                <w:tcPr>
-                  <w:tcW w:w="6070" w:type="dxa"/>
-                  <w:tcMar>
-                    <w:top w:w="200" w:type="dxa"/>
-                    <w:left w:w="0" w:type="dxa"/>
-                    <w:bottom w:w="0" w:type="dxa"/>
-                    <w:right w:w="0" w:type="dxa"/>
-                  </w:tcMar>
-                  <w:hideMark/>
-                </w:tcPr>
-                <w:p>
-                  <w:pPr>
-                    <w:pStyle w:val="divdocumentdegreeGap"/>
-                    <w:spacing w:after="80" w:line="360" w:lineRule="atLeast"/>
-                    <w:rPr>
-                      <w:rStyle w:val="divdocumentleft-boxparagraphsinglecolumn"/>
-                      <w:rFonts w:ascii="Century Gothic" w:eastAsia="Century Gothic" w:hAnsi="Century Gothic" w:cs="Century Gothic"/>
-                      <w:b/>
-                      <w:bCs/>
-                      <w:color w:val="343434"/>
-                      <w:spacing w:val="4"/>
-                      <w:sz w:val="22"/>
-                      <w:szCs w:val="22"/>
-                    </w:rPr>
-                  </w:pPr>
-                  <w:r>
-                    <w:rPr>
-                      <w:rStyle w:val="span"/>
-                      <w:rFonts w:ascii="Century Gothic" w:eastAsia="Century Gothic" w:hAnsi="Century Gothic" w:cs="Century Gothic"/>
-                      <w:b/>
-                      <w:bCs/>
-                      <w:color w:val="343434"/>
-                      <w:spacing w:val="4"/>
-                      <w:sz w:val="22"/>
-                      <w:szCs w:val="22"/>
-                    </w:rPr>
-                    <w:t>Associate of Arts</w:t>
-                  </w:r>
-                </w:p>
-                <w:p>
-                  <w:pPr>
-                    <w:pStyle w:val="divdocumenttxtItl"/>
-                    <w:spacing w:line="360" w:lineRule="atLeast"/>
-                    <w:rPr>
-                      <w:rStyle w:val="divdocumentleft-boxparagraphsinglecolumn"/>
-                      <w:rFonts w:ascii="Century Gothic" w:eastAsia="Century Gothic" w:hAnsi="Century Gothic" w:cs="Century Gothic"/>
-                      <w:color w:val="343434"/>
-                      <w:spacing w:val="4"/>
-                      <w:sz w:val="22"/>
-                      <w:szCs w:val="22"/>
-                    </w:rPr>
-                  </w:pPr>
-                  <w:r>
-                    <w:rPr>
-                      <w:rStyle w:val="span"/>
-                      <w:rFonts w:ascii="Century Gothic" w:eastAsia="Century Gothic" w:hAnsi="Century Gothic" w:cs="Century Gothic"/>
-                      <w:color w:val="343434"/>
-                      <w:spacing w:val="4"/>
-                      <w:sz w:val="22"/>
-                      <w:szCs w:val="22"/>
-                    </w:rPr>
-                    <w:t xml:space="preserve">Miami Dade College - </w:t>
-                  </w:r>
-                  <w:r>
-                    <w:rPr>
-                      <w:rStyle w:val="divdocumenteducationjoblocation"/>
-                      <w:rFonts w:ascii="Century Gothic" w:eastAsia="Century Gothic" w:hAnsi="Century Gothic" w:cs="Century Gothic"/>
-                      <w:i/>
-                      <w:iCs/>
-                      <w:color w:val="343434"/>
-                      <w:spacing w:val="4"/>
-                      <w:sz w:val="22"/>
-                      <w:szCs w:val="22"/>
-                    </w:rPr>
-                    <w:t>Miami, FL</w:t>
-                  </w:r>
-                </w:p>
-              </w:tc>
-            </w:tr>
-          </w:tbl>
-          <w:p>
-            <w:pPr>
-              <w:pStyle w:val="divdocumentsectiongapdiv"/>
-              <w:rPr>
-                <w:rStyle w:val="divdocumentleft-box"/>
-                <w:rFonts w:ascii="Century Gothic" w:eastAsia="Century Gothic" w:hAnsi="Century Gothic" w:cs="Century Gothic"/>
-                <w:color w:val="343434"/>
-                <w:sz w:val="14"/>
-                <w:szCs w:val="14"/>
-              </w:rPr>
-            </w:pPr>
-            <w:r>
-              <w:rPr>
-                <w:rStyle w:val="divdocumentleft-box"/>
-                <w:rFonts w:ascii="Century Gothic" w:eastAsia="Century Gothic" w:hAnsi="Century Gothic" w:cs="Century Gothic"/>
-                <w:color w:val="343434"/>
-                <w:sz w:val="14"/>
-                <w:szCs w:val="14"/>
-              </w:rPr>
-              <w:t> </w:t>
-            </w:r>
-          </w:p>
-          <w:p>
-            <w:pPr>
-              <w:pStyle w:val="divdocumentsectiontitle"/>
-              <w:spacing w:line="440" w:lineRule="atLeast"/>
-              <w:rPr>
-                <w:rStyle w:val="divdocumentleft-box"/>
-                <w:rFonts w:ascii="Century Gothic" w:eastAsia="Century Gothic" w:hAnsi="Century Gothic" w:cs="Century Gothic"/>
-                <w:b/>
-                <w:bCs/>
-                <w:spacing w:val="0"/>
-              </w:rPr>
-            </w:pPr>
-            <w:r>
-              <w:rPr>
-                <w:rStyle w:val="divdocumentleft-box"/>
-                <w:rFonts w:ascii="Century Gothic" w:eastAsia="Century Gothic" w:hAnsi="Century Gothic" w:cs="Century Gothic"/>
-                <w:b/>
-                <w:bCs/>
-                <w:spacing w:val="0"/>
-              </w:rPr>
-              <w:t>Certifications</w:t>
-            </w:r>
-          </w:p>
-          <w:p>
-            <w:pPr>
-              <w:pStyle w:val="headinggappadding"/>
-              <w:rPr>
-                <w:rStyle w:val="divdocumentleft-box"/>
-                <w:rFonts w:ascii="Century Gothic" w:eastAsia="Century Gothic" w:hAnsi="Century Gothic" w:cs="Century Gothic"/>
-                <w:color w:val="343434"/>
-              </w:rPr>
-            </w:pPr>
-            <w:r>
-              <w:rPr>
-                <w:rStyle w:val="divdocumentleft-box"/>
-                <w:rFonts w:ascii="Century Gothic" w:eastAsia="Century Gothic" w:hAnsi="Century Gothic" w:cs="Century Gothic"/>
-                <w:color w:val="343434"/>
-              </w:rPr>
-              <w:t> </w:t>
-            </w:r>
-          </w:p>
-          <w:p>
-            <w:pPr>
-              <w:pStyle w:val="headinggapdiv"/>
-              <w:rPr>
-                <w:rStyle w:val="divdocumentleft-box"/>
-                <w:rFonts w:ascii="Century Gothic" w:eastAsia="Century Gothic" w:hAnsi="Century Gothic" w:cs="Century Gothic"/>
-                <w:color w:val="343434"/>
-              </w:rPr>
-            </w:pPr>
-            <w:r>
-              <w:rPr>
-                <w:rStyle w:val="divdocumentleft-box"/>
-                <w:rFonts w:ascii="Century Gothic" w:eastAsia="Century Gothic" w:hAnsi="Century Gothic" w:cs="Century Gothic"/>
-                <w:color w:val="343434"/>
-              </w:rPr>
-              <w:t> </w:t>
-            </w:r>
-          </w:p>
-          <w:tbl>
-            <w:tblPr>
-              <w:tblStyle w:val="divdocumentdivfirstparagraphTable"/>
-              <w:tblW w:w="0" w:type="auto"/>
-              <w:tblLayout w:type="fixed"/>
-              <w:tblCellMar>
-                <w:left w:w="0" w:type="dxa"/>
-                <w:right w:w="0" w:type="dxa"/>
-              </w:tblCellMar>
-              <w:tblLook w:val="05E0" w:firstRow="1" w:lastRow="1" w:firstColumn="1" w:lastColumn="1" w:noHBand="0" w:noVBand="1"/>
-            </w:tblPr>
-            <w:tblGrid>
-              <w:gridCol w:w="1310"/>
-              <w:gridCol w:w="530"/>
-              <w:gridCol w:w="6070"/>
-            </w:tblGrid>
-            <w:tr>
-              <w:tc>
-                <w:tcPr>
-                  <w:tcW w:w="1310" w:type="dxa"/>
-                  <w:tcMar>
-                    <w:top w:w="0" w:type="dxa"/>
-                    <w:left w:w="0" w:type="dxa"/>
-                    <w:bottom w:w="0" w:type="dxa"/>
-                    <w:right w:w="0" w:type="dxa"/>
-                  </w:tcMar>
-                  <w:hideMark/>
-                </w:tcPr>
-                <w:p>
-                  <w:pPr>
-                    <w:spacing w:line="360" w:lineRule="atLeast"/>
-                    <w:textAlignment w:val="auto"/>
-                    <w:rPr>
-                      <w:rStyle w:val="divdocumentjobdates"/>
-                      <w:rFonts w:ascii="Century Gothic" w:eastAsia="Century Gothic" w:hAnsi="Century Gothic" w:cs="Century Gothic"/>
-                      <w:b/>
-                      <w:bCs/>
-                      <w:color w:val="343434"/>
-                      <w:spacing w:val="4"/>
-                    </w:rPr>
-                  </w:pPr>
-                  <w:r>
-                    <w:rPr>
-                      <w:rStyle w:val="divdocumentjobdates"/>
-                      <w:rFonts w:ascii="Century Gothic" w:eastAsia="Century Gothic" w:hAnsi="Century Gothic" w:cs="Century Gothic"/>
-                      <w:b/>
-                      <w:bCs/>
-                      <w:color w:val="343434"/>
-                      <w:spacing w:val="4"/>
-                    </w:rPr>
-                    <w:t>2023-05</w:t>
-                  </w:r>
-                </w:p>
-              </w:tc>
-              <w:tc>
-                <w:tcPr>
-                  <w:tcW w:w="530" w:type="dxa"/>
-                  <w:tcMar>
-                    <w:top w:w="0" w:type="dxa"/>
-                    <w:left w:w="0" w:type="dxa"/>
-                    <w:bottom w:w="0" w:type="dxa"/>
-                    <w:right w:w="0" w:type="dxa"/>
-                  </w:tcMar>
-                  <w:hideMark/>
-                </w:tcPr>
-                <w:p>
-                  <w:pPr>
-                    <w:spacing w:line="360" w:lineRule="atLeast"/>
-                    <w:textAlignment w:val="auto"/>
-                    <w:rPr>
-                      <w:rStyle w:val="divdocumentleft-boxpaddedlinedate-content"/>
-                      <w:rFonts w:ascii="Century Gothic" w:eastAsia="Century Gothic" w:hAnsi="Century Gothic" w:cs="Century Gothic"/>
-                      <w:color w:val="343434"/>
-                      <w:spacing w:val="4"/>
-                      <w:sz w:val="22"/>
-                      <w:szCs w:val="22"/>
-                    </w:rPr>
-                  </w:pPr>
-                  <w:r>
-                    <w:rPr>
-                      <w:rStyle w:val="divdocumentleft-boxdatetablepindcell"/>
-                      <w:rFonts w:ascii="Century Gothic" w:eastAsia="Century Gothic" w:hAnsi="Century Gothic" w:cs="Century Gothic"/>
-                      <w:b/>
-                      <w:bCs/>
-                      <w:color w:val="343434"/>
-                      <w:spacing w:val="4"/>
-                      <w:sz w:val="22"/>
-                      <w:szCs w:val="22"/>
-                    </w:rPr>
-                    <w:t> </w:t>
-                  </w:r>
-                </w:p>
-              </w:tc>
-              <w:tc>
-                <w:tcPr>
-                  <w:tcW w:w="6070" w:type="dxa"/>
-                  <w:tcMar>
-                    <w:top w:w="0" w:type="dxa"/>
-                    <w:left w:w="0" w:type="dxa"/>
-                    <w:bottom w:w="0" w:type="dxa"/>
-                    <w:right w:w="0" w:type="dxa"/>
-                  </w:tcMar>
-                  <w:hideMark/>
-                </w:tcPr>
-                <w:p>
-                  <w:pPr>
-                    <w:pStyle w:val="p"/>
-                    <w:spacing w:line="360" w:lineRule="atLeast"/>
-                    <w:rPr>
-                      <w:rStyle w:val="divdocumentleft-boxparagraphsinglecolumn"/>
-                      <w:rFonts w:ascii="Century Gothic" w:eastAsia="Century Gothic" w:hAnsi="Century Gothic" w:cs="Century Gothic"/>
-                      <w:color w:val="343434"/>
-                      <w:spacing w:val="4"/>
-                      <w:sz w:val="22"/>
-                      <w:szCs w:val="22"/>
-                    </w:rPr>
-                  </w:pPr>
-                  <w:r>
-                    <w:rPr>
-                      <w:rStyle w:val="divdocumentleft-boxparagraphsinglecolumn"/>
-                      <w:rFonts w:ascii="Century Gothic" w:eastAsia="Century Gothic" w:hAnsi="Century Gothic" w:cs="Century Gothic"/>
-                      <w:color w:val="343434"/>
-                      <w:spacing w:val="4"/>
-                      <w:sz w:val="22"/>
-                      <w:szCs w:val="22"/>
-                    </w:rPr>
-                    <w:t>Full-Stack Web Development</w:t>
-                  </w:r>
-                </w:p>
-              </w:tc>
-            </w:tr>
-          </w:tbl>
-          <w:p>
-            <w:pPr>
-              <w:pStyle w:val="divdocumentsectiongapdiv"/>
-              <w:rPr>
-                <w:rStyle w:val="divdocumentleft-box"/>
-                <w:rFonts w:ascii="Century Gothic" w:eastAsia="Century Gothic" w:hAnsi="Century Gothic" w:cs="Century Gothic"/>
-                <w:color w:val="343434"/>
-                <w:sz w:val="14"/>
-                <w:szCs w:val="14"/>
-              </w:rPr>
-            </w:pPr>
           </w:p>
         </w:tc>
         <w:tc>
@@ -5001,7 +5000,7 @@
 </file>
 
 <file path=word/numbering.xml><?xml version="1.0" encoding="utf-8"?>
-<w:numbering xmlns:wpc="http://schemas.microsoft.com/office/word/2010/wordprocessingCanvas" xmlns:cx="http://schemas.microsoft.com/office/drawing/2014/chartex" xmlns:cx1="http://schemas.microsoft.com/office/drawing/2015/9/8/chartex" xmlns:cx2="http://schemas.microsoft.com/office/drawing/2015/10/21/chartex" xmlns:cx3="http://schemas.microsoft.com/office/drawing/2016/5/9/chartex" xmlns:cx4="http://schemas.microsoft.com/office/drawing/2016/5/10/chartex" xmlns:cx5="http://schemas.microsoft.com/office/drawing/2016/5/11/chartex" xmlns:cx6="http://schemas.microsoft.com/office/drawing/2016/5/12/chartex" xmlns:cx7="http://schemas.microsoft.com/office/drawing/2016/5/13/chartex" xmlns:cx8="http://schemas.microsoft.com/office/drawing/2016/5/14/chartex" xmlns:mc="http://schemas.openxmlformats.org/markup-compatibility/2006" xmlns:aink="http://schemas.microsoft.com/office/drawing/2016/ink" xmlns:am3d="http://schemas.microsoft.com/office/drawing/2017/model3d" xmlns:o="urn:schemas-microsoft-com:office:office" xmlns:oel="http://schemas.microsoft.com/office/2019/extlst" xmlns:r="http://schemas.openxmlformats.org/officeDocument/2006/relationships" xmlns:m="http://schemas.openxmlformats.org/officeDocument/2006/math" xmlns:v="urn:schemas-microsoft-com:vml" xmlns:wp14="http://schemas.microsoft.com/office/word/2010/wordprocessingDrawing" xmlns:wp="http://schemas.openxmlformats.org/drawingml/2006/wordprocessingDrawing" xmlns:w10="urn:schemas-microsoft-com:office:word" xmlns:w="http://schemas.openxmlformats.org/wordprocessingml/2006/main" xmlns:w14="http://schemas.microsoft.com/office/word/2010/wordml" xmlns:w15="http://schemas.microsoft.com/office/word/2012/wordml" xmlns:w16cex="http://schemas.microsoft.com/office/word/2018/wordml/cex" xmlns:w16cid="http://schemas.microsoft.com/office/word/2016/wordml/cid" xmlns:w16="http://schemas.microsoft.com/office/word/2018/wordml" xmlns:w16du="http://schemas.microsoft.com/office/word/2023/wordml/word16du" xmlns:w16sdtdh="http://schemas.microsoft.com/office/word/2020/wordml/sdtdatahash" xmlns:w16se="http://schemas.microsoft.com/office/word/2015/wordml/symex" xmlns:wpg="http://schemas.microsoft.com/office/word/2010/wordprocessingGroup" xmlns:wpi="http://schemas.microsoft.com/office/word/2010/wordprocessingInk" xmlns:wne="http://schemas.microsoft.com/office/word/2006/wordml" xmlns:wps="http://schemas.microsoft.com/office/word/2010/wordprocessingShape" mc:Ignorable="w14 w15 w16se w16cid w16 w16cex w16sdtdh wp14">
+<w:numbering xmlns:wpc="http://schemas.microsoft.com/office/word/2010/wordprocessingCanvas" xmlns:cx="http://schemas.microsoft.com/office/drawing/2014/chartex" xmlns:cx1="http://schemas.microsoft.com/office/drawing/2015/9/8/chartex" xmlns:cx2="http://schemas.microsoft.com/office/drawing/2015/10/21/chartex" xmlns:cx3="http://schemas.microsoft.com/office/drawing/2016/5/9/chartex" xmlns:cx4="http://schemas.microsoft.com/office/drawing/2016/5/10/chartex" xmlns:cx5="http://schemas.microsoft.com/office/drawing/2016/5/11/chartex" xmlns:cx6="http://schemas.microsoft.com/office/drawing/2016/5/12/chartex" xmlns:cx7="http://schemas.microsoft.com/office/drawing/2016/5/13/chartex" xmlns:cx8="http://schemas.microsoft.com/office/drawing/2016/5/14/chartex" xmlns:mc="http://schemas.openxmlformats.org/markup-compatibility/2006" xmlns:aink="http://schemas.microsoft.com/office/drawing/2016/ink" xmlns:am3d="http://schemas.microsoft.com/office/drawing/2017/model3d" xmlns:o="urn:schemas-microsoft-com:office:office" xmlns:oel="http://schemas.microsoft.com/office/2019/extlst" xmlns:r="http://schemas.openxmlformats.org/officeDocument/2006/relationships" xmlns:m="http://schemas.openxmlformats.org/officeDocument/2006/math" xmlns:v="urn:schemas-microsoft-com:vml" xmlns:wp14="http://schemas.microsoft.com/office/word/2010/wordprocessingDrawing" xmlns:wp="http://schemas.openxmlformats.org/drawingml/2006/wordprocessingDrawing" xmlns:w10="urn:schemas-microsoft-com:office:word" xmlns:w="http://schemas.openxmlformats.org/wordprocessingml/2006/main" xmlns:w14="http://schemas.microsoft.com/office/word/2010/wordml" xmlns:w15="http://schemas.microsoft.com/office/word/2012/wordml" xmlns:w16cex="http://schemas.microsoft.com/office/word/2018/wordml/cex" xmlns:w16cid="http://schemas.microsoft.com/office/word/2016/wordml/cid" xmlns:w16="http://schemas.microsoft.com/office/word/2018/wordml" xmlns:w16sdtdh="http://schemas.microsoft.com/office/word/2020/wordml/sdtdatahash" xmlns:w16se="http://schemas.microsoft.com/office/word/2015/wordml/symex" xmlns:wpg="http://schemas.microsoft.com/office/word/2010/wordprocessingGroup" xmlns:wpi="http://schemas.microsoft.com/office/word/2010/wordprocessingInk" xmlns:wne="http://schemas.microsoft.com/office/word/2006/wordml" xmlns:wps="http://schemas.microsoft.com/office/word/2010/wordprocessingShape" mc:Ignorable="w14 w15 w16se w16cid w16 w16cex w16sdtdh wp14">
   <w:abstractNum w:abstractNumId="0" w15:restartNumberingAfterBreak="0">
     <w:nsid w:val="00000001"/>
     <w:multiLevelType w:val="hybridMultilevel"/>

</xml_diff>